<commit_message>
some comments added on the file
</commit_message>
<xml_diff>
--- a/findings and recommendation.docx
+++ b/findings and recommendation.docx
@@ -28,40 +28,7 @@
           <w:szCs w:val="28"/>
           <w14:ligatures w14:val="none"/>
         </w:rPr>
-        <w:t xml:space="preserve">Yellow cab </w:t>
-      </w:r>
-      <w:r>
-        <w:rPr>
-          <w:rFonts w:ascii="Helvetica Neue" w:eastAsia="Times New Roman" w:hAnsi="Helvetica Neue" w:cs="Times New Roman"/>
-          <w:color w:val="000000"/>
-          <w:kern w:val="0"/>
-          <w:sz w:val="28"/>
-          <w:szCs w:val="28"/>
-          <w14:ligatures w14:val="none"/>
-        </w:rPr>
-        <w:t>earns</w:t>
-      </w:r>
-      <w:r>
-        <w:rPr>
-          <w:rFonts w:ascii="Helvetica Neue" w:eastAsia="Times New Roman" w:hAnsi="Helvetica Neue" w:cs="Times New Roman"/>
-          <w:color w:val="000000"/>
-          <w:kern w:val="0"/>
-          <w:sz w:val="28"/>
-          <w:szCs w:val="28"/>
-          <w14:ligatures w14:val="none"/>
-        </w:rPr>
-        <w:t xml:space="preserve"> more profits over the year and month </w:t>
-      </w:r>
-      <w:r>
-        <w:rPr>
-          <w:rFonts w:ascii="Helvetica Neue" w:eastAsia="Times New Roman" w:hAnsi="Helvetica Neue" w:cs="Times New Roman"/>
-          <w:color w:val="000000"/>
-          <w:kern w:val="0"/>
-          <w:sz w:val="28"/>
-          <w:szCs w:val="28"/>
-          <w14:ligatures w14:val="none"/>
-        </w:rPr>
-        <w:t>basis.</w:t>
+        <w:t>Yellow cab earns more profits over the year and month basis.</w:t>
       </w:r>
     </w:p>
     <w:p>
@@ -117,18 +84,7 @@
           <w:szCs w:val="28"/>
           <w14:ligatures w14:val="none"/>
         </w:rPr>
-        <w:t>profit from every ride in the yellow cab more than twice of pink cab</w:t>
-      </w:r>
-      <w:r>
-        <w:rPr>
-          <w:rFonts w:ascii="Helvetica Neue" w:eastAsia="Times New Roman" w:hAnsi="Helvetica Neue" w:cs="Times New Roman"/>
-          <w:color w:val="000000"/>
-          <w:kern w:val="0"/>
-          <w:sz w:val="28"/>
-          <w:szCs w:val="28"/>
-          <w14:ligatures w14:val="none"/>
-        </w:rPr>
-        <w:t>.</w:t>
+        <w:t>profit from every ride in the yellow cab more than twice of pink cab.</w:t>
       </w:r>
     </w:p>
     <w:p>
@@ -156,65 +112,19 @@
           <w:szCs w:val="28"/>
           <w14:ligatures w14:val="none"/>
         </w:rPr>
-        <w:t xml:space="preserve">both captured same </w:t>
-      </w:r>
-      <w:r>
-        <w:rPr>
-          <w:rFonts w:ascii="Helvetica Neue" w:eastAsia="Times New Roman" w:hAnsi="Helvetica Neue" w:cs="Times New Roman"/>
-          <w:color w:val="000000"/>
-          <w:kern w:val="0"/>
-          <w:sz w:val="28"/>
-          <w:szCs w:val="28"/>
-          <w14:ligatures w14:val="none"/>
-        </w:rPr>
-        <w:t>amount</w:t>
-      </w:r>
-      <w:r>
-        <w:rPr>
-          <w:rFonts w:ascii="Helvetica Neue" w:eastAsia="Times New Roman" w:hAnsi="Helvetica Neue" w:cs="Times New Roman"/>
-          <w:color w:val="000000"/>
-          <w:kern w:val="0"/>
-          <w:sz w:val="28"/>
-          <w:szCs w:val="28"/>
-          <w14:ligatures w14:val="none"/>
-        </w:rPr>
-        <w:t xml:space="preserve"> of city where yellow cab </w:t>
-      </w:r>
-      <w:r>
-        <w:rPr>
-          <w:rFonts w:ascii="Helvetica Neue" w:eastAsia="Times New Roman" w:hAnsi="Helvetica Neue" w:cs="Times New Roman"/>
-          <w:color w:val="000000"/>
-          <w:kern w:val="0"/>
-          <w:sz w:val="28"/>
-          <w:szCs w:val="28"/>
-          <w14:ligatures w14:val="none"/>
-        </w:rPr>
-        <w:t>is</w:t>
-      </w:r>
-      <w:r>
-        <w:rPr>
-          <w:rFonts w:ascii="Helvetica Neue" w:eastAsia="Times New Roman" w:hAnsi="Helvetica Neue" w:cs="Times New Roman"/>
-          <w:color w:val="000000"/>
-          <w:kern w:val="0"/>
-          <w:sz w:val="28"/>
-          <w:szCs w:val="28"/>
-          <w14:ligatures w14:val="none"/>
-        </w:rPr>
-        <w:t xml:space="preserve"> more available than pink </w:t>
-      </w:r>
-      <w:proofErr w:type="gramStart"/>
-      <w:r>
-        <w:rPr>
-          <w:rFonts w:ascii="Helvetica Neue" w:eastAsia="Times New Roman" w:hAnsi="Helvetica Neue" w:cs="Times New Roman"/>
-          <w:color w:val="000000"/>
-          <w:kern w:val="0"/>
-          <w:sz w:val="28"/>
-          <w:szCs w:val="28"/>
-          <w14:ligatures w14:val="none"/>
-        </w:rPr>
-        <w:t>cab</w:t>
-      </w:r>
-      <w:proofErr w:type="gramEnd"/>
+        <w:t xml:space="preserve">both captured same amount of city where yellow cab is more available than pink </w:t>
+      </w:r>
+      <w:r>
+        <w:rPr>
+          <w:rFonts w:ascii="Helvetica Neue" w:eastAsia="Times New Roman" w:hAnsi="Helvetica Neue" w:cs="Times New Roman"/>
+          <w:color w:val="000000"/>
+          <w:kern w:val="0"/>
+          <w:sz w:val="28"/>
+          <w:szCs w:val="28"/>
+          <w14:ligatures w14:val="none"/>
+        </w:rPr>
+        <w:t>cab.</w:t>
+      </w:r>
     </w:p>
     <w:p>
       <w:pPr>
@@ -241,51 +151,7 @@
           <w:szCs w:val="28"/>
           <w14:ligatures w14:val="none"/>
         </w:rPr>
-        <w:t xml:space="preserve">users </w:t>
-      </w:r>
-      <w:r>
-        <w:rPr>
-          <w:rFonts w:ascii="Helvetica Neue" w:eastAsia="Times New Roman" w:hAnsi="Helvetica Neue" w:cs="Times New Roman"/>
-          <w:color w:val="000000"/>
-          <w:kern w:val="0"/>
-          <w:sz w:val="28"/>
-          <w:szCs w:val="28"/>
-          <w14:ligatures w14:val="none"/>
-        </w:rPr>
-        <w:t>tend</w:t>
-      </w:r>
-      <w:r>
-        <w:rPr>
-          <w:rFonts w:ascii="Helvetica Neue" w:eastAsia="Times New Roman" w:hAnsi="Helvetica Neue" w:cs="Times New Roman"/>
-          <w:color w:val="000000"/>
-          <w:kern w:val="0"/>
-          <w:sz w:val="28"/>
-          <w:szCs w:val="28"/>
-          <w14:ligatures w14:val="none"/>
-        </w:rPr>
-        <w:t xml:space="preserve"> to pay </w:t>
-      </w:r>
-      <w:r>
-        <w:rPr>
-          <w:rFonts w:ascii="Helvetica Neue" w:eastAsia="Times New Roman" w:hAnsi="Helvetica Neue" w:cs="Times New Roman"/>
-          <w:color w:val="000000"/>
-          <w:kern w:val="0"/>
-          <w:sz w:val="28"/>
-          <w:szCs w:val="28"/>
-          <w14:ligatures w14:val="none"/>
-        </w:rPr>
-        <w:t>cash.</w:t>
-      </w:r>
-      <w:r>
-        <w:rPr>
-          <w:rFonts w:ascii="Helvetica Neue" w:eastAsia="Times New Roman" w:hAnsi="Helvetica Neue" w:cs="Times New Roman"/>
-          <w:color w:val="000000"/>
-          <w:kern w:val="0"/>
-          <w:sz w:val="28"/>
-          <w:szCs w:val="28"/>
-          <w14:ligatures w14:val="none"/>
-        </w:rPr>
-        <w:t> </w:t>
+        <w:t>users tend to pay cash. </w:t>
       </w:r>
     </w:p>
     <w:p>
@@ -313,18 +179,7 @@
           <w:szCs w:val="28"/>
           <w14:ligatures w14:val="none"/>
         </w:rPr>
-        <w:t xml:space="preserve">average age of user are 35 years </w:t>
-      </w:r>
-      <w:r>
-        <w:rPr>
-          <w:rFonts w:ascii="Helvetica Neue" w:eastAsia="Times New Roman" w:hAnsi="Helvetica Neue" w:cs="Times New Roman"/>
-          <w:color w:val="000000"/>
-          <w:kern w:val="0"/>
-          <w:sz w:val="28"/>
-          <w:szCs w:val="28"/>
-          <w14:ligatures w14:val="none"/>
-        </w:rPr>
-        <w:t>old.</w:t>
+        <w:t>average age of user are 35 years old.</w:t>
       </w:r>
     </w:p>
     <w:p>
@@ -352,18 +207,7 @@
           <w:szCs w:val="28"/>
           <w14:ligatures w14:val="none"/>
         </w:rPr>
-        <w:t xml:space="preserve">average income for users 15000 per month who are using cab </w:t>
-      </w:r>
-      <w:r>
-        <w:rPr>
-          <w:rFonts w:ascii="Helvetica Neue" w:eastAsia="Times New Roman" w:hAnsi="Helvetica Neue" w:cs="Times New Roman"/>
-          <w:color w:val="000000"/>
-          <w:kern w:val="0"/>
-          <w:sz w:val="28"/>
-          <w:szCs w:val="28"/>
-          <w14:ligatures w14:val="none"/>
-        </w:rPr>
-        <w:t>services.</w:t>
+        <w:t>average income for users 15000 per month who are using cab services.</w:t>
       </w:r>
     </w:p>
     <w:p>
@@ -391,40 +235,7 @@
           <w:szCs w:val="28"/>
           <w14:ligatures w14:val="none"/>
         </w:rPr>
-        <w:t>San</w:t>
-      </w:r>
-      <w:r>
-        <w:rPr>
-          <w:rFonts w:ascii="Helvetica Neue" w:eastAsia="Times New Roman" w:hAnsi="Helvetica Neue" w:cs="Times New Roman"/>
-          <w:color w:val="000000"/>
-          <w:kern w:val="0"/>
-          <w:sz w:val="28"/>
-          <w:szCs w:val="28"/>
-          <w14:ligatures w14:val="none"/>
-        </w:rPr>
-        <w:t xml:space="preserve"> </w:t>
-      </w:r>
-      <w:r>
-        <w:rPr>
-          <w:rFonts w:ascii="Helvetica Neue" w:eastAsia="Times New Roman" w:hAnsi="Helvetica Neue" w:cs="Times New Roman"/>
-          <w:color w:val="000000"/>
-          <w:kern w:val="0"/>
-          <w:sz w:val="28"/>
-          <w:szCs w:val="28"/>
-          <w14:ligatures w14:val="none"/>
-        </w:rPr>
-        <w:t>Francisco</w:t>
-      </w:r>
-      <w:r>
-        <w:rPr>
-          <w:rFonts w:ascii="Helvetica Neue" w:eastAsia="Times New Roman" w:hAnsi="Helvetica Neue" w:cs="Times New Roman"/>
-          <w:color w:val="000000"/>
-          <w:kern w:val="0"/>
-          <w:sz w:val="28"/>
-          <w:szCs w:val="28"/>
-          <w14:ligatures w14:val="none"/>
-        </w:rPr>
-        <w:t xml:space="preserve"> is the city where the percentage of cab users are most in term of population.</w:t>
+        <w:t>San Francisco is the city where the percentage of cab users are most in term of population.</w:t>
       </w:r>
     </w:p>
     <w:p>
@@ -452,62 +263,7 @@
           <w:szCs w:val="28"/>
           <w14:ligatures w14:val="none"/>
         </w:rPr>
-        <w:t xml:space="preserve">though the cost per KM is almost same for both </w:t>
-      </w:r>
-      <w:r>
-        <w:rPr>
-          <w:rFonts w:ascii="Helvetica Neue" w:eastAsia="Times New Roman" w:hAnsi="Helvetica Neue" w:cs="Times New Roman"/>
-          <w:color w:val="000000"/>
-          <w:kern w:val="0"/>
-          <w:sz w:val="28"/>
-          <w:szCs w:val="28"/>
-          <w14:ligatures w14:val="none"/>
-        </w:rPr>
-        <w:t>companies</w:t>
-      </w:r>
-      <w:r>
-        <w:rPr>
-          <w:rFonts w:ascii="Helvetica Neue" w:eastAsia="Times New Roman" w:hAnsi="Helvetica Neue" w:cs="Times New Roman"/>
-          <w:color w:val="000000"/>
-          <w:kern w:val="0"/>
-          <w:sz w:val="28"/>
-          <w:szCs w:val="28"/>
-          <w14:ligatures w14:val="none"/>
-        </w:rPr>
-        <w:t xml:space="preserve"> still yellow cab charging more than </w:t>
-      </w:r>
-      <w:r>
-        <w:rPr>
-          <w:rFonts w:ascii="Helvetica Neue" w:eastAsia="Times New Roman" w:hAnsi="Helvetica Neue" w:cs="Times New Roman"/>
-          <w:color w:val="000000"/>
-          <w:kern w:val="0"/>
-          <w:sz w:val="28"/>
-          <w:szCs w:val="28"/>
-          <w14:ligatures w14:val="none"/>
-        </w:rPr>
-        <w:t>twice,</w:t>
-      </w:r>
-      <w:r>
-        <w:rPr>
-          <w:rFonts w:ascii="Helvetica Neue" w:eastAsia="Times New Roman" w:hAnsi="Helvetica Neue" w:cs="Times New Roman"/>
-          <w:color w:val="000000"/>
-          <w:kern w:val="0"/>
-          <w:sz w:val="28"/>
-          <w:szCs w:val="28"/>
-          <w14:ligatures w14:val="none"/>
-        </w:rPr>
-        <w:t xml:space="preserve"> and users are accepting </w:t>
-      </w:r>
-      <w:r>
-        <w:rPr>
-          <w:rFonts w:ascii="Helvetica Neue" w:eastAsia="Times New Roman" w:hAnsi="Helvetica Neue" w:cs="Times New Roman"/>
-          <w:color w:val="000000"/>
-          <w:kern w:val="0"/>
-          <w:sz w:val="28"/>
-          <w:szCs w:val="28"/>
-          <w14:ligatures w14:val="none"/>
-        </w:rPr>
-        <w:t>this.</w:t>
+        <w:t>though the cost per KM is almost same for both companies still yellow cab charging more than twice, and users are accepting this.</w:t>
       </w:r>
     </w:p>
     <w:p>
@@ -616,29 +372,18 @@
           <w:szCs w:val="28"/>
           <w14:ligatures w14:val="none"/>
         </w:rPr>
-        <w:t xml:space="preserve"> can say that the company </w:t>
-      </w:r>
-      <w:r>
-        <w:rPr>
-          <w:rFonts w:ascii="Helvetica Neue" w:eastAsia="Times New Roman" w:hAnsi="Helvetica Neue" w:cs="Times New Roman"/>
-          <w:color w:val="000000"/>
-          <w:kern w:val="0"/>
-          <w:sz w:val="28"/>
-          <w:szCs w:val="28"/>
-          <w14:ligatures w14:val="none"/>
-        </w:rPr>
-        <w:t>XYZ</w:t>
-      </w:r>
-      <w:r>
-        <w:rPr>
-          <w:rFonts w:ascii="Helvetica Neue" w:eastAsia="Times New Roman" w:hAnsi="Helvetica Neue" w:cs="Times New Roman"/>
-          <w:color w:val="000000"/>
-          <w:kern w:val="0"/>
-          <w:sz w:val="28"/>
-          <w:szCs w:val="28"/>
-          <w14:ligatures w14:val="none"/>
-        </w:rPr>
-        <w:t xml:space="preserve"> should invest in the yellow cab.</w:t>
+        <w:t xml:space="preserve"> can say that the company XYZ should invest in the yellow cab.</w:t>
+      </w:r>
+      <w:r>
+        <w:rPr>
+          <w:rFonts w:ascii="Helvetica Neue" w:eastAsia="Times New Roman" w:hAnsi="Helvetica Neue" w:cs="Times New Roman"/>
+          <w:color w:val="000000"/>
+          <w:kern w:val="0"/>
+          <w:sz w:val="28"/>
+          <w:szCs w:val="28"/>
+          <w14:ligatures w14:val="none"/>
+        </w:rPr>
+        <w:t xml:space="preserve"> Both company has downgrade of profit in 2018 still yellow cab is leading in the business.</w:t>
       </w:r>
     </w:p>
     <w:p>

</xml_diff>